<commit_message>
started to talk about assumptions
</commit_message>
<xml_diff>
--- a/AI CW Report Plan.docx
+++ b/AI CW Report Plan.docx
@@ -155,16 +155,7 @@
           <w:szCs w:val="24"/>
           <w:lang w:eastAsia="en-GB"/>
         </w:rPr>
-        <w:t xml:space="preserve"> </w:t>
-      </w:r>
-      <w:r>
-        <w:rPr>
-          <w:rFonts w:eastAsia="Times New Roman" w:cs="Times New Roman"/>
-          <w:sz w:val="24"/>
-          <w:szCs w:val="24"/>
-          <w:lang w:eastAsia="en-GB"/>
-        </w:rPr>
-        <w:t>(</w:t>
+        <w:t xml:space="preserve"> (</w:t>
       </w:r>
       <w:proofErr w:type="spellStart"/>
       <w:r>
@@ -244,6 +235,16 @@
         </w:rPr>
         <w:t>Intro</w:t>
       </w:r>
+      <w:r>
+        <w:rPr>
+          <w:rFonts w:eastAsia="Times New Roman" w:cs="Times New Roman"/>
+          <w:sz w:val="24"/>
+          <w:szCs w:val="24"/>
+          <w:u w:val="single"/>
+          <w:lang w:eastAsia="en-GB"/>
+        </w:rPr>
+        <w:t>duction</w:t>
+      </w:r>
     </w:p>
     <w:p>
       <w:pPr>
@@ -412,6 +413,15 @@
         </w:rPr>
         <w:t xml:space="preserve">It takes into account the fuel of each vehicle when calculating the solution. </w:t>
       </w:r>
+      <w:r>
+        <w:rPr>
+          <w:rFonts w:eastAsia="Times New Roman" w:cs="Times New Roman"/>
+          <w:sz w:val="24"/>
+          <w:szCs w:val="24"/>
+          <w:lang w:eastAsia="en-GB"/>
+        </w:rPr>
+        <w:t>Furthermore this model can be easily changed, in the future, for any other delivery/logistics problems.</w:t>
+      </w:r>
     </w:p>
     <w:p>
       <w:pPr>
@@ -423,72 +433,33 @@
           <w:lang w:eastAsia="en-GB"/>
         </w:rPr>
       </w:pPr>
-    </w:p>
-    <w:p>
-      <w:pPr>
-        <w:spacing w:line="240" w:lineRule="auto"/>
-        <w:rPr>
-          <w:rFonts w:eastAsia="Times New Roman" w:cs="Times New Roman"/>
-          <w:sz w:val="24"/>
-          <w:szCs w:val="24"/>
-          <w:lang w:eastAsia="en-GB"/>
-        </w:rPr>
-      </w:pPr>
-    </w:p>
-    <w:p>
-      <w:pPr>
-        <w:spacing w:line="240" w:lineRule="auto"/>
-        <w:rPr>
-          <w:rFonts w:eastAsia="Times New Roman" w:cs="Times New Roman"/>
-          <w:sz w:val="24"/>
-          <w:szCs w:val="24"/>
-          <w:lang w:eastAsia="en-GB"/>
-        </w:rPr>
-      </w:pPr>
-    </w:p>
-    <w:p>
-      <w:pPr>
-        <w:spacing w:line="240" w:lineRule="auto"/>
-        <w:rPr>
-          <w:rFonts w:eastAsia="Times New Roman" w:cs="Times New Roman"/>
-          <w:sz w:val="24"/>
-          <w:szCs w:val="24"/>
-          <w:lang w:eastAsia="en-GB"/>
-        </w:rPr>
-      </w:pPr>
-    </w:p>
-    <w:p>
-      <w:pPr>
-        <w:spacing w:line="240" w:lineRule="auto"/>
-        <w:rPr>
-          <w:rFonts w:eastAsia="Times New Roman" w:cs="Times New Roman"/>
-          <w:sz w:val="24"/>
-          <w:szCs w:val="24"/>
-          <w:lang w:eastAsia="en-GB"/>
-        </w:rPr>
-      </w:pPr>
-    </w:p>
-    <w:p>
-      <w:pPr>
-        <w:spacing w:line="240" w:lineRule="auto"/>
-        <w:rPr>
-          <w:rFonts w:eastAsia="Times New Roman" w:cs="Times New Roman"/>
-          <w:sz w:val="24"/>
-          <w:szCs w:val="24"/>
-          <w:lang w:eastAsia="en-GB"/>
-        </w:rPr>
-      </w:pPr>
-    </w:p>
-    <w:p>
-      <w:pPr>
-        <w:spacing w:line="240" w:lineRule="auto"/>
-        <w:rPr>
-          <w:rFonts w:eastAsia="Times New Roman" w:cs="Times New Roman"/>
-          <w:sz w:val="24"/>
-          <w:szCs w:val="24"/>
-          <w:lang w:eastAsia="en-GB"/>
-        </w:rPr>
-      </w:pPr>
+      <w:r>
+        <w:rPr>
+          <w:rFonts w:eastAsia="Times New Roman" w:cs="Times New Roman"/>
+          <w:sz w:val="24"/>
+          <w:szCs w:val="24"/>
+          <w:lang w:eastAsia="en-GB"/>
+        </w:rPr>
+        <w:t xml:space="preserve">During the creation of this domain we came up with a number of assumptions of this system. </w:t>
+      </w:r>
+      <w:r>
+        <w:rPr>
+          <w:rFonts w:eastAsia="Times New Roman" w:cs="Times New Roman"/>
+          <w:sz w:val="24"/>
+          <w:szCs w:val="24"/>
+          <w:lang w:eastAsia="en-GB"/>
+        </w:rPr>
+        <w:t>One assumption is</w:t>
+      </w:r>
+      <w:r>
+        <w:rPr>
+          <w:rFonts w:eastAsia="Times New Roman" w:cs="Times New Roman"/>
+          <w:sz w:val="24"/>
+          <w:szCs w:val="24"/>
+          <w:lang w:eastAsia="en-GB"/>
+        </w:rPr>
+        <w:t xml:space="preserve"> that the time it take it takes between routes does not change (meaning it will not take in to account of any traffic or bad weather conditions). However the user can manually change the time between routes in the problem file if he wishes.  </w:t>
+      </w:r>
       <w:bookmarkStart w:id="0" w:name="_GoBack"/>
       <w:bookmarkEnd w:id="0"/>
     </w:p>
@@ -507,6 +478,61 @@
       <w:pPr>
         <w:spacing w:line="240" w:lineRule="auto"/>
         <w:rPr>
+          <w:rFonts w:eastAsia="Times New Roman" w:cs="Times New Roman"/>
+          <w:sz w:val="24"/>
+          <w:szCs w:val="24"/>
+          <w:lang w:eastAsia="en-GB"/>
+        </w:rPr>
+      </w:pPr>
+    </w:p>
+    <w:p>
+      <w:pPr>
+        <w:spacing w:line="240" w:lineRule="auto"/>
+        <w:rPr>
+          <w:rFonts w:eastAsia="Times New Roman" w:cs="Times New Roman"/>
+          <w:sz w:val="24"/>
+          <w:szCs w:val="24"/>
+          <w:lang w:eastAsia="en-GB"/>
+        </w:rPr>
+      </w:pPr>
+    </w:p>
+    <w:p>
+      <w:pPr>
+        <w:spacing w:line="240" w:lineRule="auto"/>
+        <w:rPr>
+          <w:rFonts w:eastAsia="Times New Roman" w:cs="Times New Roman"/>
+          <w:sz w:val="24"/>
+          <w:szCs w:val="24"/>
+          <w:lang w:eastAsia="en-GB"/>
+        </w:rPr>
+      </w:pPr>
+    </w:p>
+    <w:p>
+      <w:pPr>
+        <w:spacing w:line="240" w:lineRule="auto"/>
+        <w:rPr>
+          <w:rFonts w:eastAsia="Times New Roman" w:cs="Times New Roman"/>
+          <w:sz w:val="24"/>
+          <w:szCs w:val="24"/>
+          <w:lang w:eastAsia="en-GB"/>
+        </w:rPr>
+      </w:pPr>
+    </w:p>
+    <w:p>
+      <w:pPr>
+        <w:spacing w:line="240" w:lineRule="auto"/>
+        <w:rPr>
+          <w:rFonts w:eastAsia="Times New Roman" w:cs="Times New Roman"/>
+          <w:sz w:val="24"/>
+          <w:szCs w:val="24"/>
+          <w:lang w:eastAsia="en-GB"/>
+        </w:rPr>
+      </w:pPr>
+    </w:p>
+    <w:p>
+      <w:pPr>
+        <w:spacing w:line="240" w:lineRule="auto"/>
+        <w:rPr>
           <w:rFonts w:ascii="Calibri" w:eastAsia="Times New Roman" w:hAnsi="Calibri" w:cs="Times New Roman"/>
           <w:b/>
           <w:bCs/>
@@ -663,15 +689,17 @@
         <w:textAlignment w:val="baseline"/>
         <w:rPr>
           <w:rFonts w:ascii="Calibri" w:eastAsia="Times New Roman" w:hAnsi="Calibri" w:cs="Times New Roman"/>
-          <w:color w:val="000000"/>
-          <w:sz w:val="23"/>
-          <w:szCs w:val="23"/>
-          <w:lang w:eastAsia="en-GB"/>
-        </w:rPr>
-      </w:pPr>
-      <w:r>
-        <w:rPr>
-          <w:rFonts w:ascii="Calibri" w:eastAsia="Times New Roman" w:hAnsi="Calibri" w:cs="Times New Roman"/>
+          <w:strike/>
+          <w:color w:val="000000"/>
+          <w:sz w:val="23"/>
+          <w:szCs w:val="23"/>
+          <w:lang w:eastAsia="en-GB"/>
+        </w:rPr>
+      </w:pPr>
+      <w:r>
+        <w:rPr>
+          <w:rFonts w:ascii="Calibri" w:eastAsia="Times New Roman" w:hAnsi="Calibri" w:cs="Times New Roman"/>
+          <w:strike/>
           <w:color w:val="000000"/>
           <w:sz w:val="23"/>
           <w:szCs w:val="23"/>
@@ -690,15 +718,17 @@
         <w:textAlignment w:val="baseline"/>
         <w:rPr>
           <w:rFonts w:ascii="Calibri" w:eastAsia="Times New Roman" w:hAnsi="Calibri" w:cs="Times New Roman"/>
-          <w:color w:val="000000"/>
-          <w:sz w:val="23"/>
-          <w:szCs w:val="23"/>
-          <w:lang w:eastAsia="en-GB"/>
-        </w:rPr>
-      </w:pPr>
-      <w:r>
-        <w:rPr>
-          <w:rFonts w:ascii="Calibri" w:eastAsia="Times New Roman" w:hAnsi="Calibri" w:cs="Times New Roman"/>
+          <w:strike/>
+          <w:color w:val="000000"/>
+          <w:sz w:val="23"/>
+          <w:szCs w:val="23"/>
+          <w:lang w:eastAsia="en-GB"/>
+        </w:rPr>
+      </w:pPr>
+      <w:r>
+        <w:rPr>
+          <w:rFonts w:ascii="Calibri" w:eastAsia="Times New Roman" w:hAnsi="Calibri" w:cs="Times New Roman"/>
+          <w:strike/>
           <w:color w:val="000000"/>
           <w:sz w:val="23"/>
           <w:szCs w:val="23"/>
@@ -717,15 +747,17 @@
         <w:textAlignment w:val="baseline"/>
         <w:rPr>
           <w:rFonts w:ascii="Calibri" w:eastAsia="Times New Roman" w:hAnsi="Calibri" w:cs="Times New Roman"/>
-          <w:color w:val="000000"/>
-          <w:sz w:val="23"/>
-          <w:szCs w:val="23"/>
-          <w:lang w:eastAsia="en-GB"/>
-        </w:rPr>
-      </w:pPr>
-      <w:r>
-        <w:rPr>
-          <w:rFonts w:ascii="Calibri" w:eastAsia="Times New Roman" w:hAnsi="Calibri" w:cs="Times New Roman"/>
+          <w:strike/>
+          <w:color w:val="000000"/>
+          <w:sz w:val="23"/>
+          <w:szCs w:val="23"/>
+          <w:lang w:eastAsia="en-GB"/>
+        </w:rPr>
+      </w:pPr>
+      <w:r>
+        <w:rPr>
+          <w:rFonts w:ascii="Calibri" w:eastAsia="Times New Roman" w:hAnsi="Calibri" w:cs="Times New Roman"/>
+          <w:strike/>
           <w:color w:val="000000"/>
           <w:sz w:val="23"/>
           <w:szCs w:val="23"/>
@@ -744,15 +776,17 @@
         <w:textAlignment w:val="baseline"/>
         <w:rPr>
           <w:rFonts w:ascii="Calibri" w:eastAsia="Times New Roman" w:hAnsi="Calibri" w:cs="Times New Roman"/>
-          <w:color w:val="000000"/>
-          <w:sz w:val="23"/>
-          <w:szCs w:val="23"/>
-          <w:lang w:eastAsia="en-GB"/>
-        </w:rPr>
-      </w:pPr>
-      <w:r>
-        <w:rPr>
-          <w:rFonts w:ascii="Calibri" w:eastAsia="Times New Roman" w:hAnsi="Calibri" w:cs="Times New Roman"/>
+          <w:strike/>
+          <w:color w:val="000000"/>
+          <w:sz w:val="23"/>
+          <w:szCs w:val="23"/>
+          <w:lang w:eastAsia="en-GB"/>
+        </w:rPr>
+      </w:pPr>
+      <w:r>
+        <w:rPr>
+          <w:rFonts w:ascii="Calibri" w:eastAsia="Times New Roman" w:hAnsi="Calibri" w:cs="Times New Roman"/>
+          <w:strike/>
           <w:color w:val="000000"/>
           <w:sz w:val="23"/>
           <w:szCs w:val="23"/>
@@ -771,15 +805,17 @@
         <w:textAlignment w:val="baseline"/>
         <w:rPr>
           <w:rFonts w:ascii="Calibri" w:eastAsia="Times New Roman" w:hAnsi="Calibri" w:cs="Times New Roman"/>
-          <w:color w:val="000000"/>
-          <w:sz w:val="23"/>
-          <w:szCs w:val="23"/>
-          <w:lang w:eastAsia="en-GB"/>
-        </w:rPr>
-      </w:pPr>
-      <w:r>
-        <w:rPr>
-          <w:rFonts w:ascii="Calibri" w:eastAsia="Times New Roman" w:hAnsi="Calibri" w:cs="Times New Roman"/>
+          <w:strike/>
+          <w:color w:val="000000"/>
+          <w:sz w:val="23"/>
+          <w:szCs w:val="23"/>
+          <w:lang w:eastAsia="en-GB"/>
+        </w:rPr>
+      </w:pPr>
+      <w:r>
+        <w:rPr>
+          <w:rFonts w:ascii="Calibri" w:eastAsia="Times New Roman" w:hAnsi="Calibri" w:cs="Times New Roman"/>
+          <w:strike/>
           <w:color w:val="000000"/>
           <w:sz w:val="23"/>
           <w:szCs w:val="23"/>
@@ -812,6 +848,7 @@
           <w:szCs w:val="23"/>
           <w:lang w:eastAsia="en-GB"/>
         </w:rPr>
+        <w:lastRenderedPageBreak/>
         <w:t xml:space="preserve">Similar to Maps application, but takes into account factors specific to the domain. (Pizzas, vehicles, fuel, </w:t>
       </w:r>
       <w:proofErr w:type="spellStart"/>
@@ -888,7 +925,6 @@
           <w:szCs w:val="23"/>
           <w:lang w:eastAsia="en-GB"/>
         </w:rPr>
-        <w:lastRenderedPageBreak/>
         <w:t>What we don’t take into account and why</w:t>
       </w:r>
     </w:p>

</xml_diff>

<commit_message>
Updated the report plan with some more points and further clarification. Added some points to the actual report. Organised the report with headers.
</commit_message>
<xml_diff>
--- a/AI CW Report Plan.docx
+++ b/AI CW Report Plan.docx
@@ -263,7 +263,7 @@
           <w:szCs w:val="24"/>
           <w:lang w:eastAsia="en-GB"/>
         </w:rPr>
-        <w:t xml:space="preserve">Our domain is a simplified model of pizza </w:t>
+        <w:t xml:space="preserve">Our domain is a model of pizza </w:t>
       </w:r>
       <w:r>
         <w:rPr>
@@ -420,7 +420,16 @@
           <w:szCs w:val="24"/>
           <w:lang w:eastAsia="en-GB"/>
         </w:rPr>
-        <w:t>Furthermore this model can be easily changed, in the future, for any other delivery/logistics problems.</w:t>
+        <w:t>Furthermore this model can be easily changed, in the future, for any ot</w:t>
+      </w:r>
+      <w:r>
+        <w:rPr>
+          <w:rFonts w:eastAsia="Times New Roman" w:cs="Times New Roman"/>
+          <w:sz w:val="24"/>
+          <w:szCs w:val="24"/>
+          <w:lang w:eastAsia="en-GB"/>
+        </w:rPr>
+        <w:t>her delivery/logistics problems.</w:t>
       </w:r>
     </w:p>
     <w:p>
@@ -430,6 +439,48 @@
           <w:rFonts w:eastAsia="Times New Roman" w:cs="Times New Roman"/>
           <w:sz w:val="24"/>
           <w:szCs w:val="24"/>
+          <w:u w:val="single"/>
+          <w:lang w:eastAsia="en-GB"/>
+        </w:rPr>
+      </w:pPr>
+      <w:r>
+        <w:rPr>
+          <w:rFonts w:eastAsia="Times New Roman" w:cs="Times New Roman"/>
+          <w:sz w:val="24"/>
+          <w:szCs w:val="24"/>
+          <w:u w:val="single"/>
+          <w:lang w:eastAsia="en-GB"/>
+        </w:rPr>
+        <w:t>Domain</w:t>
+      </w:r>
+      <w:r>
+        <w:rPr>
+          <w:rFonts w:eastAsia="Times New Roman" w:cs="Times New Roman"/>
+          <w:sz w:val="24"/>
+          <w:szCs w:val="24"/>
+          <w:u w:val="single"/>
+          <w:lang w:eastAsia="en-GB"/>
+        </w:rPr>
+        <w:t xml:space="preserve"> Relaxations</w:t>
+      </w:r>
+      <w:r>
+        <w:rPr>
+          <w:rFonts w:eastAsia="Times New Roman" w:cs="Times New Roman"/>
+          <w:sz w:val="24"/>
+          <w:szCs w:val="24"/>
+          <w:u w:val="single"/>
+          <w:lang w:eastAsia="en-GB"/>
+        </w:rPr>
+        <w:t xml:space="preserve"> and Limitations</w:t>
+      </w:r>
+    </w:p>
+    <w:p>
+      <w:pPr>
+        <w:spacing w:line="240" w:lineRule="auto"/>
+        <w:rPr>
+          <w:rFonts w:eastAsia="Times New Roman" w:cs="Times New Roman"/>
+          <w:sz w:val="24"/>
+          <w:szCs w:val="24"/>
           <w:lang w:eastAsia="en-GB"/>
         </w:rPr>
       </w:pPr>
@@ -460,6 +511,207 @@
         </w:rPr>
         <w:t xml:space="preserve"> that the time it take it takes between routes does not change (meaning it will not take in to account of any traffic or bad weather conditions). However the user can manually change the time between routes in the problem file if he wishes.  </w:t>
       </w:r>
+    </w:p>
+    <w:p>
+      <w:pPr>
+        <w:spacing w:line="240" w:lineRule="auto"/>
+        <w:rPr>
+          <w:rFonts w:eastAsia="Times New Roman" w:cs="Times New Roman"/>
+          <w:sz w:val="24"/>
+          <w:szCs w:val="24"/>
+          <w:lang w:eastAsia="en-GB"/>
+        </w:rPr>
+      </w:pPr>
+      <w:r>
+        <w:rPr>
+          <w:rFonts w:eastAsia="Times New Roman" w:cs="Times New Roman"/>
+          <w:sz w:val="24"/>
+          <w:szCs w:val="24"/>
+          <w:lang w:eastAsia="en-GB"/>
+        </w:rPr>
+        <w:t>Another assumption that we made with our domain is that the set of pizzas described in the problem are cooked and ready to be delivered. Our domain does not cover pizza baking</w:t>
+      </w:r>
+      <w:r>
+        <w:rPr>
+          <w:rFonts w:eastAsia="Times New Roman" w:cs="Times New Roman"/>
+          <w:sz w:val="24"/>
+          <w:szCs w:val="24"/>
+          <w:lang w:eastAsia="en-GB"/>
+        </w:rPr>
+        <w:t xml:space="preserve">. It is </w:t>
+      </w:r>
+      <w:r>
+        <w:rPr>
+          <w:rFonts w:eastAsia="Times New Roman" w:cs="Times New Roman"/>
+          <w:sz w:val="24"/>
+          <w:szCs w:val="24"/>
+          <w:lang w:eastAsia="en-GB"/>
+        </w:rPr>
+        <w:t xml:space="preserve">strictly limited to delivery. </w:t>
+      </w:r>
+    </w:p>
+    <w:p>
+      <w:pPr>
+        <w:spacing w:line="240" w:lineRule="auto"/>
+        <w:rPr>
+          <w:rFonts w:eastAsia="Times New Roman" w:cs="Times New Roman"/>
+          <w:sz w:val="24"/>
+          <w:szCs w:val="24"/>
+          <w:u w:val="single"/>
+          <w:lang w:eastAsia="en-GB"/>
+        </w:rPr>
+      </w:pPr>
+      <w:r>
+        <w:rPr>
+          <w:rFonts w:eastAsia="Times New Roman" w:cs="Times New Roman"/>
+          <w:sz w:val="24"/>
+          <w:szCs w:val="24"/>
+          <w:u w:val="single"/>
+          <w:lang w:eastAsia="en-GB"/>
+        </w:rPr>
+        <w:t>Results</w:t>
+      </w:r>
+    </w:p>
+    <w:p>
+      <w:pPr>
+        <w:spacing w:line="240" w:lineRule="auto"/>
+        <w:rPr>
+          <w:rFonts w:eastAsia="Times New Roman" w:cs="Times New Roman"/>
+          <w:sz w:val="24"/>
+          <w:szCs w:val="24"/>
+          <w:u w:val="single"/>
+          <w:lang w:eastAsia="en-GB"/>
+        </w:rPr>
+      </w:pPr>
+      <w:r>
+        <w:rPr>
+          <w:rFonts w:eastAsia="Times New Roman" w:cs="Times New Roman"/>
+          <w:sz w:val="24"/>
+          <w:szCs w:val="24"/>
+          <w:u w:val="single"/>
+          <w:lang w:eastAsia="en-GB"/>
+        </w:rPr>
+        <w:t>Evaluation</w:t>
+      </w:r>
+    </w:p>
+    <w:p>
+      <w:pPr>
+        <w:spacing w:line="240" w:lineRule="auto"/>
+        <w:rPr>
+          <w:rFonts w:eastAsia="Times New Roman" w:cs="Times New Roman"/>
+          <w:sz w:val="24"/>
+          <w:szCs w:val="24"/>
+          <w:u w:val="single"/>
+          <w:lang w:eastAsia="en-GB"/>
+        </w:rPr>
+      </w:pPr>
+      <w:r>
+        <w:rPr>
+          <w:rFonts w:eastAsia="Times New Roman" w:cs="Times New Roman"/>
+          <w:sz w:val="24"/>
+          <w:szCs w:val="24"/>
+          <w:u w:val="single"/>
+          <w:lang w:eastAsia="en-GB"/>
+        </w:rPr>
+        <w:t>Appendix</w:t>
+      </w:r>
+    </w:p>
+    <w:p>
+      <w:pPr>
+        <w:spacing w:line="240" w:lineRule="auto"/>
+        <w:rPr>
+          <w:rFonts w:eastAsia="Times New Roman" w:cs="Times New Roman"/>
+          <w:sz w:val="24"/>
+          <w:szCs w:val="24"/>
+          <w:lang w:eastAsia="en-GB"/>
+        </w:rPr>
+      </w:pPr>
+      <w:r>
+        <w:rPr>
+          <w:rFonts w:eastAsia="Times New Roman" w:cs="Times New Roman"/>
+          <w:sz w:val="24"/>
+          <w:szCs w:val="24"/>
+          <w:lang w:eastAsia="en-GB"/>
+        </w:rPr>
+        <w:t>(Pizza Domain, problem file)</w:t>
+      </w:r>
+    </w:p>
+    <w:p>
+      <w:pPr>
+        <w:spacing w:line="240" w:lineRule="auto"/>
+        <w:rPr>
+          <w:rFonts w:eastAsia="Times New Roman" w:cs="Times New Roman"/>
+          <w:sz w:val="24"/>
+          <w:szCs w:val="24"/>
+          <w:lang w:eastAsia="en-GB"/>
+        </w:rPr>
+      </w:pPr>
+    </w:p>
+    <w:p>
+      <w:pPr>
+        <w:spacing w:line="240" w:lineRule="auto"/>
+        <w:rPr>
+          <w:rFonts w:eastAsia="Times New Roman" w:cs="Times New Roman"/>
+          <w:sz w:val="24"/>
+          <w:szCs w:val="24"/>
+          <w:lang w:eastAsia="en-GB"/>
+        </w:rPr>
+      </w:pPr>
+    </w:p>
+    <w:p>
+      <w:pPr>
+        <w:spacing w:line="240" w:lineRule="auto"/>
+        <w:rPr>
+          <w:rFonts w:eastAsia="Times New Roman" w:cs="Times New Roman"/>
+          <w:sz w:val="24"/>
+          <w:szCs w:val="24"/>
+          <w:lang w:eastAsia="en-GB"/>
+        </w:rPr>
+      </w:pPr>
+    </w:p>
+    <w:p>
+      <w:pPr>
+        <w:spacing w:line="240" w:lineRule="auto"/>
+        <w:rPr>
+          <w:rFonts w:eastAsia="Times New Roman" w:cs="Times New Roman"/>
+          <w:sz w:val="24"/>
+          <w:szCs w:val="24"/>
+          <w:lang w:eastAsia="en-GB"/>
+        </w:rPr>
+      </w:pPr>
+    </w:p>
+    <w:p>
+      <w:pPr>
+        <w:spacing w:line="240" w:lineRule="auto"/>
+        <w:rPr>
+          <w:rFonts w:eastAsia="Times New Roman" w:cs="Times New Roman"/>
+          <w:sz w:val="24"/>
+          <w:szCs w:val="24"/>
+          <w:lang w:eastAsia="en-GB"/>
+        </w:rPr>
+      </w:pPr>
+    </w:p>
+    <w:p>
+      <w:pPr>
+        <w:spacing w:line="240" w:lineRule="auto"/>
+        <w:rPr>
+          <w:rFonts w:eastAsia="Times New Roman" w:cs="Times New Roman"/>
+          <w:sz w:val="24"/>
+          <w:szCs w:val="24"/>
+          <w:lang w:eastAsia="en-GB"/>
+        </w:rPr>
+      </w:pPr>
+    </w:p>
+    <w:p>
+      <w:pPr>
+        <w:spacing w:line="240" w:lineRule="auto"/>
+        <w:rPr>
+          <w:rFonts w:eastAsia="Times New Roman" w:cs="Times New Roman"/>
+          <w:sz w:val="24"/>
+          <w:szCs w:val="24"/>
+          <w:lang w:eastAsia="en-GB"/>
+        </w:rPr>
+      </w:pPr>
       <w:bookmarkStart w:id="0" w:name="_GoBack"/>
       <w:bookmarkEnd w:id="0"/>
     </w:p>
@@ -467,72 +719,6 @@
       <w:pPr>
         <w:spacing w:line="240" w:lineRule="auto"/>
         <w:rPr>
-          <w:rFonts w:eastAsia="Times New Roman" w:cs="Times New Roman"/>
-          <w:sz w:val="24"/>
-          <w:szCs w:val="24"/>
-          <w:lang w:eastAsia="en-GB"/>
-        </w:rPr>
-      </w:pPr>
-    </w:p>
-    <w:p>
-      <w:pPr>
-        <w:spacing w:line="240" w:lineRule="auto"/>
-        <w:rPr>
-          <w:rFonts w:eastAsia="Times New Roman" w:cs="Times New Roman"/>
-          <w:sz w:val="24"/>
-          <w:szCs w:val="24"/>
-          <w:lang w:eastAsia="en-GB"/>
-        </w:rPr>
-      </w:pPr>
-    </w:p>
-    <w:p>
-      <w:pPr>
-        <w:spacing w:line="240" w:lineRule="auto"/>
-        <w:rPr>
-          <w:rFonts w:eastAsia="Times New Roman" w:cs="Times New Roman"/>
-          <w:sz w:val="24"/>
-          <w:szCs w:val="24"/>
-          <w:lang w:eastAsia="en-GB"/>
-        </w:rPr>
-      </w:pPr>
-    </w:p>
-    <w:p>
-      <w:pPr>
-        <w:spacing w:line="240" w:lineRule="auto"/>
-        <w:rPr>
-          <w:rFonts w:eastAsia="Times New Roman" w:cs="Times New Roman"/>
-          <w:sz w:val="24"/>
-          <w:szCs w:val="24"/>
-          <w:lang w:eastAsia="en-GB"/>
-        </w:rPr>
-      </w:pPr>
-    </w:p>
-    <w:p>
-      <w:pPr>
-        <w:spacing w:line="240" w:lineRule="auto"/>
-        <w:rPr>
-          <w:rFonts w:eastAsia="Times New Roman" w:cs="Times New Roman"/>
-          <w:sz w:val="24"/>
-          <w:szCs w:val="24"/>
-          <w:lang w:eastAsia="en-GB"/>
-        </w:rPr>
-      </w:pPr>
-    </w:p>
-    <w:p>
-      <w:pPr>
-        <w:spacing w:line="240" w:lineRule="auto"/>
-        <w:rPr>
-          <w:rFonts w:eastAsia="Times New Roman" w:cs="Times New Roman"/>
-          <w:sz w:val="24"/>
-          <w:szCs w:val="24"/>
-          <w:lang w:eastAsia="en-GB"/>
-        </w:rPr>
-      </w:pPr>
-    </w:p>
-    <w:p>
-      <w:pPr>
-        <w:spacing w:line="240" w:lineRule="auto"/>
-        <w:rPr>
           <w:rFonts w:ascii="Calibri" w:eastAsia="Times New Roman" w:hAnsi="Calibri" w:cs="Times New Roman"/>
           <w:b/>
           <w:bCs/>
@@ -554,6 +740,7 @@
           <w:u w:val="single"/>
           <w:lang w:eastAsia="en-GB"/>
         </w:rPr>
+        <w:lastRenderedPageBreak/>
         <w:t>R</w:t>
       </w:r>
       <w:r>
@@ -834,27 +1021,29 @@
         <w:textAlignment w:val="baseline"/>
         <w:rPr>
           <w:rFonts w:ascii="Calibri" w:eastAsia="Times New Roman" w:hAnsi="Calibri" w:cs="Times New Roman"/>
-          <w:color w:val="000000"/>
-          <w:sz w:val="23"/>
-          <w:szCs w:val="23"/>
-          <w:lang w:eastAsia="en-GB"/>
-        </w:rPr>
-      </w:pPr>
-      <w:r>
-        <w:rPr>
-          <w:rFonts w:ascii="Calibri" w:eastAsia="Times New Roman" w:hAnsi="Calibri" w:cs="Times New Roman"/>
-          <w:color w:val="000000"/>
-          <w:sz w:val="23"/>
-          <w:szCs w:val="23"/>
-          <w:lang w:eastAsia="en-GB"/>
-        </w:rPr>
-        <w:lastRenderedPageBreak/>
-        <w:t xml:space="preserve">Similar to Maps application, but takes into account factors specific to the domain. (Pizzas, vehicles, fuel, </w:t>
+          <w:strike/>
+          <w:color w:val="000000"/>
+          <w:sz w:val="23"/>
+          <w:szCs w:val="23"/>
+          <w:lang w:eastAsia="en-GB"/>
+        </w:rPr>
+      </w:pPr>
+      <w:r>
+        <w:rPr>
+          <w:rFonts w:ascii="Calibri" w:eastAsia="Times New Roman" w:hAnsi="Calibri" w:cs="Times New Roman"/>
+          <w:strike/>
+          <w:color w:val="000000"/>
+          <w:sz w:val="23"/>
+          <w:szCs w:val="23"/>
+          <w:lang w:eastAsia="en-GB"/>
+        </w:rPr>
+        <w:t xml:space="preserve">Similar to Maps application, but takes into account factors specific to the domain. ( vehicles, fuel, </w:t>
       </w:r>
       <w:proofErr w:type="spellStart"/>
       <w:r>
         <w:rPr>
           <w:rFonts w:ascii="Calibri" w:eastAsia="Times New Roman" w:hAnsi="Calibri" w:cs="Times New Roman"/>
+          <w:strike/>
           <w:color w:val="000000"/>
           <w:sz w:val="23"/>
           <w:szCs w:val="23"/>
@@ -866,6 +1055,7 @@
       <w:r>
         <w:rPr>
           <w:rFonts w:ascii="Calibri" w:eastAsia="Times New Roman" w:hAnsi="Calibri" w:cs="Times New Roman"/>
+          <w:strike/>
           <w:color w:val="000000"/>
           <w:sz w:val="23"/>
           <w:szCs w:val="23"/>
@@ -900,6 +1090,16 @@
         </w:rPr>
         <w:t>Talk about problem relaxations</w:t>
       </w:r>
+      <w:r>
+        <w:rPr>
+          <w:rFonts w:ascii="Calibri" w:eastAsia="Times New Roman" w:hAnsi="Calibri" w:cs="Times New Roman"/>
+          <w:color w:val="000000"/>
+          <w:sz w:val="23"/>
+          <w:szCs w:val="23"/>
+          <w:lang w:eastAsia="en-GB"/>
+        </w:rPr>
+        <w:t xml:space="preserve"> and limitations of domain</w:t>
+      </w:r>
     </w:p>
     <w:p>
       <w:pPr>
@@ -938,12 +1138,93 @@
         <w:textAlignment w:val="baseline"/>
         <w:rPr>
           <w:rFonts w:ascii="Calibri" w:eastAsia="Times New Roman" w:hAnsi="Calibri" w:cs="Times New Roman"/>
-          <w:color w:val="000000"/>
-          <w:sz w:val="23"/>
-          <w:szCs w:val="23"/>
-          <w:lang w:eastAsia="en-GB"/>
-        </w:rPr>
-      </w:pPr>
+          <w:strike/>
+          <w:color w:val="000000"/>
+          <w:sz w:val="23"/>
+          <w:szCs w:val="23"/>
+          <w:lang w:eastAsia="en-GB"/>
+        </w:rPr>
+      </w:pPr>
+      <w:r>
+        <w:rPr>
+          <w:rFonts w:ascii="Calibri" w:eastAsia="Times New Roman" w:hAnsi="Calibri" w:cs="Times New Roman"/>
+          <w:strike/>
+          <w:color w:val="000000"/>
+          <w:sz w:val="23"/>
+          <w:szCs w:val="23"/>
+          <w:lang w:eastAsia="en-GB"/>
+        </w:rPr>
+        <w:t xml:space="preserve">Pizza </w:t>
+      </w:r>
+      <w:r>
+        <w:rPr>
+          <w:rFonts w:ascii="Calibri" w:eastAsia="Times New Roman" w:hAnsi="Calibri" w:cs="Times New Roman"/>
+          <w:strike/>
+          <w:color w:val="000000"/>
+          <w:sz w:val="23"/>
+          <w:szCs w:val="23"/>
+          <w:lang w:eastAsia="en-GB"/>
+        </w:rPr>
+        <w:t>baking</w:t>
+      </w:r>
+      <w:r>
+        <w:rPr>
+          <w:rFonts w:ascii="Calibri" w:eastAsia="Times New Roman" w:hAnsi="Calibri" w:cs="Times New Roman"/>
+          <w:strike/>
+          <w:color w:val="000000"/>
+          <w:sz w:val="23"/>
+          <w:szCs w:val="23"/>
+          <w:lang w:eastAsia="en-GB"/>
+        </w:rPr>
+        <w:t xml:space="preserve"> – In our domain, we assume that the pizzas have already been made. We do not take into account the cooking time of the pizza. The domain is strictly limited to delivery (more on this in the evaluation, see below)</w:t>
+      </w:r>
+    </w:p>
+    <w:p>
+      <w:pPr>
+        <w:numPr>
+          <w:ilvl w:val="2"/>
+          <w:numId w:val="3"/>
+        </w:numPr>
+        <w:spacing w:before="100" w:beforeAutospacing="1" w:after="100" w:afterAutospacing="1" w:line="240" w:lineRule="auto"/>
+        <w:textAlignment w:val="baseline"/>
+        <w:rPr>
+          <w:rFonts w:ascii="Calibri" w:eastAsia="Times New Roman" w:hAnsi="Calibri" w:cs="Times New Roman"/>
+          <w:color w:val="000000"/>
+          <w:sz w:val="23"/>
+          <w:szCs w:val="23"/>
+          <w:lang w:eastAsia="en-GB"/>
+        </w:rPr>
+      </w:pPr>
+      <w:r>
+        <w:rPr>
+          <w:rFonts w:ascii="Calibri" w:eastAsia="Times New Roman" w:hAnsi="Calibri" w:cs="Times New Roman"/>
+          <w:color w:val="000000"/>
+          <w:sz w:val="23"/>
+          <w:szCs w:val="23"/>
+          <w:lang w:eastAsia="en-GB"/>
+        </w:rPr>
+        <w:t xml:space="preserve">The planner is limited in that it can only take one set of deliveries at a time. </w:t>
+      </w:r>
+      <w:r>
+        <w:rPr>
+          <w:rFonts w:ascii="Calibri" w:eastAsia="Times New Roman" w:hAnsi="Calibri" w:cs="Times New Roman"/>
+          <w:color w:val="000000"/>
+          <w:sz w:val="23"/>
+          <w:szCs w:val="23"/>
+          <w:lang w:eastAsia="en-GB"/>
+        </w:rPr>
+        <w:t>In reality, the business could have a constant stream of deliveries.</w:t>
+      </w:r>
+      <w:r>
+        <w:rPr>
+          <w:rFonts w:ascii="Calibri" w:eastAsia="Times New Roman" w:hAnsi="Calibri" w:cs="Times New Roman"/>
+          <w:color w:val="000000"/>
+          <w:sz w:val="23"/>
+          <w:szCs w:val="23"/>
+          <w:lang w:eastAsia="en-GB"/>
+        </w:rPr>
+        <w:t xml:space="preserve"> A plan could be produced for the current set of deliveries. However, there could also be more orders, thus making the current plan obsolete. The situation of the business could change within minutes, especially at peak-time. </w:t>
+      </w:r>
     </w:p>
     <w:p>
       <w:pPr>
@@ -969,33 +1250,6 @@
           <w:szCs w:val="23"/>
           <w:lang w:eastAsia="en-GB"/>
         </w:rPr>
-        <w:t>Talk about limitations of domain</w:t>
-      </w:r>
-    </w:p>
-    <w:p>
-      <w:pPr>
-        <w:numPr>
-          <w:ilvl w:val="0"/>
-          <w:numId w:val="3"/>
-        </w:numPr>
-        <w:spacing w:after="0" w:line="240" w:lineRule="auto"/>
-        <w:textAlignment w:val="baseline"/>
-        <w:rPr>
-          <w:rFonts w:ascii="Calibri" w:eastAsia="Times New Roman" w:hAnsi="Calibri" w:cs="Times New Roman"/>
-          <w:color w:val="000000"/>
-          <w:sz w:val="23"/>
-          <w:szCs w:val="23"/>
-          <w:lang w:eastAsia="en-GB"/>
-        </w:rPr>
-      </w:pPr>
-      <w:r>
-        <w:rPr>
-          <w:rFonts w:ascii="Calibri" w:eastAsia="Times New Roman" w:hAnsi="Calibri" w:cs="Times New Roman"/>
-          <w:color w:val="000000"/>
-          <w:sz w:val="23"/>
-          <w:szCs w:val="23"/>
-          <w:lang w:eastAsia="en-GB"/>
-        </w:rPr>
         <w:t>Explain choice of planner</w:t>
       </w:r>
     </w:p>
@@ -1081,6 +1335,16 @@
           <w:lang w:eastAsia="en-GB"/>
         </w:rPr>
       </w:pPr>
+      <w:r>
+        <w:rPr>
+          <w:rFonts w:ascii="Calibri" w:eastAsia="Times New Roman" w:hAnsi="Calibri" w:cs="Times New Roman"/>
+          <w:color w:val="000000"/>
+          <w:sz w:val="23"/>
+          <w:szCs w:val="23"/>
+          <w:lang w:eastAsia="en-GB"/>
+        </w:rPr>
+        <w:t>We used to two planners so that we could thoroughly test the domain and problems. We wanted to see how consistent the performance is.</w:t>
+      </w:r>
     </w:p>
     <w:p>
       <w:pPr>
@@ -1537,6 +1801,7 @@
           <w:szCs w:val="23"/>
           <w:lang w:eastAsia="en-GB"/>
         </w:rPr>
+        <w:lastRenderedPageBreak/>
         <w:t>Points of interest of the domain</w:t>
       </w:r>
     </w:p>
@@ -1591,7 +1856,27 @@
           <w:szCs w:val="23"/>
           <w:lang w:eastAsia="en-GB"/>
         </w:rPr>
-        <w:t xml:space="preserve">We mentioned earlier about an issue we had with the domain, and deciding if we should add pizza baking into the domain. </w:t>
+        <w:t xml:space="preserve">We mentioned earlier about an issue we had with the domain, and deciding if we should add pizza </w:t>
+      </w:r>
+      <w:r>
+        <w:rPr>
+          <w:rFonts w:ascii="Calibri" w:eastAsia="Times New Roman" w:hAnsi="Calibri" w:cs="Times New Roman"/>
+          <w:color w:val="000000"/>
+          <w:sz w:val="23"/>
+          <w:szCs w:val="23"/>
+          <w:lang w:eastAsia="en-GB"/>
+        </w:rPr>
+        <w:t>baking</w:t>
+      </w:r>
+      <w:r>
+        <w:rPr>
+          <w:rFonts w:ascii="Calibri" w:eastAsia="Times New Roman" w:hAnsi="Calibri" w:cs="Times New Roman"/>
+          <w:color w:val="000000"/>
+          <w:sz w:val="23"/>
+          <w:szCs w:val="23"/>
+          <w:lang w:eastAsia="en-GB"/>
+        </w:rPr>
+        <w:t xml:space="preserve"> into the domain. </w:t>
       </w:r>
     </w:p>
     <w:p>
@@ -1678,6 +1963,56 @@
     </w:sectPr>
   </w:body>
 </w:document>
+</file>
+
+<file path=word/endnotes.xml><?xml version="1.0" encoding="utf-8"?>
+<w:endnotes xmlns:wpc="http://schemas.microsoft.com/office/word/2010/wordprocessingCanvas" xmlns:mc="http://schemas.openxmlformats.org/markup-compatibility/2006" xmlns:o="urn:schemas-microsoft-com:office:office" xmlns:r="http://schemas.openxmlformats.org/officeDocument/2006/relationships" xmlns:m="http://schemas.openxmlformats.org/officeDocument/2006/math" xmlns:v="urn:schemas-microsoft-com:vml" xmlns:wp14="http://schemas.microsoft.com/office/word/2010/wordprocessingDrawing" xmlns:wp="http://schemas.openxmlformats.org/drawingml/2006/wordprocessingDrawing" xmlns:w10="urn:schemas-microsoft-com:office:word" xmlns:w="http://schemas.openxmlformats.org/wordprocessingml/2006/main" xmlns:w14="http://schemas.microsoft.com/office/word/2010/wordml" xmlns:w15="http://schemas.microsoft.com/office/word/2012/wordml" xmlns:wpg="http://schemas.microsoft.com/office/word/2010/wordprocessingGroup" xmlns:wpi="http://schemas.microsoft.com/office/word/2010/wordprocessingInk" xmlns:wne="http://schemas.microsoft.com/office/word/2006/wordml" xmlns:wps="http://schemas.microsoft.com/office/word/2010/wordprocessingShape" mc:Ignorable="w14 w15 wp14">
+  <w:endnote w:type="separator" w:id="-1">
+    <w:p>
+      <w:pPr>
+        <w:spacing w:after="0" w:line="240" w:lineRule="auto"/>
+      </w:pPr>
+      <w:r>
+        <w:separator/>
+      </w:r>
+    </w:p>
+  </w:endnote>
+  <w:endnote w:type="continuationSeparator" w:id="0">
+    <w:p>
+      <w:pPr>
+        <w:spacing w:after="0" w:line="240" w:lineRule="auto"/>
+      </w:pPr>
+      <w:r>
+        <w:continuationSeparator/>
+      </w:r>
+    </w:p>
+  </w:endnote>
+</w:endnotes>
+</file>
+
+<file path=word/footnotes.xml><?xml version="1.0" encoding="utf-8"?>
+<w:footnotes xmlns:wpc="http://schemas.microsoft.com/office/word/2010/wordprocessingCanvas" xmlns:mc="http://schemas.openxmlformats.org/markup-compatibility/2006" xmlns:o="urn:schemas-microsoft-com:office:office" xmlns:r="http://schemas.openxmlformats.org/officeDocument/2006/relationships" xmlns:m="http://schemas.openxmlformats.org/officeDocument/2006/math" xmlns:v="urn:schemas-microsoft-com:vml" xmlns:wp14="http://schemas.microsoft.com/office/word/2010/wordprocessingDrawing" xmlns:wp="http://schemas.openxmlformats.org/drawingml/2006/wordprocessingDrawing" xmlns:w10="urn:schemas-microsoft-com:office:word" xmlns:w="http://schemas.openxmlformats.org/wordprocessingml/2006/main" xmlns:w14="http://schemas.microsoft.com/office/word/2010/wordml" xmlns:w15="http://schemas.microsoft.com/office/word/2012/wordml" xmlns:wpg="http://schemas.microsoft.com/office/word/2010/wordprocessingGroup" xmlns:wpi="http://schemas.microsoft.com/office/word/2010/wordprocessingInk" xmlns:wne="http://schemas.microsoft.com/office/word/2006/wordml" xmlns:wps="http://schemas.microsoft.com/office/word/2010/wordprocessingShape" mc:Ignorable="w14 w15 wp14">
+  <w:footnote w:type="separator" w:id="-1">
+    <w:p>
+      <w:pPr>
+        <w:spacing w:after="0" w:line="240" w:lineRule="auto"/>
+      </w:pPr>
+      <w:r>
+        <w:separator/>
+      </w:r>
+    </w:p>
+  </w:footnote>
+  <w:footnote w:type="continuationSeparator" w:id="0">
+    <w:p>
+      <w:pPr>
+        <w:spacing w:after="0" w:line="240" w:lineRule="auto"/>
+      </w:pPr>
+      <w:r>
+        <w:continuationSeparator/>
+      </w:r>
+    </w:p>
+  </w:footnote>
+</w:footnotes>
 </file>
 
 <file path=word/numbering.xml><?xml version="1.0" encoding="utf-8"?>
@@ -2993,6 +3328,50 @@
       <w:contextualSpacing/>
     </w:pPr>
   </w:style>
+  <w:style w:type="paragraph" w:styleId="Header">
+    <w:name w:val="header"/>
+    <w:basedOn w:val="Normal"/>
+    <w:link w:val="HeaderChar"/>
+    <w:uiPriority w:val="99"/>
+    <w:unhideWhenUsed/>
+    <w:rsid w:val="001A322D"/>
+    <w:pPr>
+      <w:tabs>
+        <w:tab w:val="center" w:pos="4513"/>
+        <w:tab w:val="right" w:pos="9026"/>
+      </w:tabs>
+      <w:spacing w:after="0" w:line="240" w:lineRule="auto"/>
+    </w:pPr>
+  </w:style>
+  <w:style w:type="character" w:customStyle="1" w:styleId="HeaderChar">
+    <w:name w:val="Header Char"/>
+    <w:basedOn w:val="DefaultParagraphFont"/>
+    <w:link w:val="Header"/>
+    <w:uiPriority w:val="99"/>
+    <w:rsid w:val="001A322D"/>
+  </w:style>
+  <w:style w:type="paragraph" w:styleId="Footer">
+    <w:name w:val="footer"/>
+    <w:basedOn w:val="Normal"/>
+    <w:link w:val="FooterChar"/>
+    <w:uiPriority w:val="99"/>
+    <w:unhideWhenUsed/>
+    <w:rsid w:val="001A322D"/>
+    <w:pPr>
+      <w:tabs>
+        <w:tab w:val="center" w:pos="4513"/>
+        <w:tab w:val="right" w:pos="9026"/>
+      </w:tabs>
+      <w:spacing w:after="0" w:line="240" w:lineRule="auto"/>
+    </w:pPr>
+  </w:style>
+  <w:style w:type="character" w:customStyle="1" w:styleId="FooterChar">
+    <w:name w:val="Footer Char"/>
+    <w:basedOn w:val="DefaultParagraphFont"/>
+    <w:link w:val="Footer"/>
+    <w:uiPriority w:val="99"/>
+    <w:rsid w:val="001A322D"/>
+  </w:style>
 </w:styles>
 </file>
 

</xml_diff>